<commit_message>
revised mint description wording
</commit_message>
<xml_diff>
--- a/docs/A PROPOSAL FOR A REORGANIZED EIP 918 rev0.2.docx
+++ b/docs/A PROPOSAL FOR A REORGANIZED EIP 918 rev0.2.docx
@@ -1192,10 +1192,7 @@
         <w:t xml:space="preserve"> </w:t>
       </w:r>
       <w:r>
-        <w:t>an internal function structure is recommended, but it is not mandatory.</w:t>
-      </w:r>
-      <w:r>
-        <w:t xml:space="preserve"> In particular t</w:t>
+        <w:t>an internal function structure is recommended, but it is not mandatory. In particular t</w:t>
       </w:r>
       <w:r>
         <w:t>he following phases, being totally internal to the contract, cannot be specified as mandatory, but the following schema is recommended:</w:t>
@@ -1222,27 +1219,47 @@
         <w:t>hash check</w:t>
       </w:r>
       <w:r>
-        <w:t xml:space="preserve">: -&gt; </w:t>
-      </w:r>
-      <w:r>
-        <w:t xml:space="preserve">MANDATORY: </w:t>
-      </w:r>
-      <w:r>
-        <w:t xml:space="preserve">by means of </w:t>
+        <w:t xml:space="preserve"> -&gt; </w:t>
+      </w:r>
+      <w:r>
+        <w:t>MANDATORY</w:t>
+      </w:r>
+      <w:r>
+        <w:t xml:space="preserve"> </w:t>
+      </w:r>
+      <w:r>
+        <w:t>by</w:t>
+      </w:r>
+      <w:r>
+        <w:t xml:space="preserve"> above spec.</w:t>
       </w:r>
       <w:r>
         <w:rPr>
           <w:rFonts w:ascii="Courier New" w:hAnsi="Courier New"/>
           <w:i/>
-          <w:color w:val="548DD4" w:themeColor="text2" w:themeTint="99"/>
+        </w:rPr>
+        <w:t xml:space="preserve"> </w:t>
+      </w:r>
+      <w:r>
+        <w:rPr>
+          <w:rFonts w:ascii="Courier New" w:hAnsi="Courier New"/>
+          <w:i/>
+        </w:rPr>
+        <w:tab/>
+      </w:r>
+      <w:r>
+        <w:rPr>
+          <w:rFonts w:ascii="Courier New" w:hAnsi="Courier New"/>
+          <w:i/>
+        </w:rPr>
+        <w:t xml:space="preserve">function </w:t>
+      </w:r>
+      <w:r>
+        <w:rPr>
+          <w:rFonts w:ascii="Courier New" w:hAnsi="Courier New"/>
+          <w:i/>
         </w:rPr>
         <w:t>hash()</w:t>
-      </w:r>
-      <w:r>
-        <w:t xml:space="preserve"> (already specified)</w:t>
-      </w:r>
-      <w:r>
-        <w:t>;</w:t>
       </w:r>
     </w:p>
     <w:p>
@@ -1254,25 +1271,38 @@
         </w:numPr>
       </w:pPr>
       <w:r>
-        <w:t xml:space="preserve">rewarding: -&gt; by means of some function </w:t>
+        <w:t>rewarding</w:t>
+      </w:r>
+      <w:r>
+        <w:t xml:space="preserve"> -&gt; by means of some </w:t>
+      </w:r>
+      <w:r>
+        <w:tab/>
+      </w:r>
+      <w:r>
+        <w:tab/>
       </w:r>
       <w:r>
         <w:rPr>
           <w:rFonts w:ascii="Courier New" w:hAnsi="Courier New"/>
           <w:i/>
-          <w:color w:val="548DD4" w:themeColor="text2" w:themeTint="99"/>
-        </w:rPr>
-        <w:t>_reward()</w:t>
-      </w:r>
-      <w:r>
-        <w:t xml:space="preserve"> internal returns (</w:t>
-      </w:r>
-      <w:proofErr w:type="spellStart"/>
-      <w:r>
+        </w:rPr>
+        <w:t>function _reward() internal returns (</w:t>
+      </w:r>
+      <w:proofErr w:type="spellStart"/>
+      <w:r>
+        <w:rPr>
+          <w:rFonts w:ascii="Courier New" w:hAnsi="Courier New"/>
+          <w:i/>
+        </w:rPr>
         <w:t>uint</w:t>
       </w:r>
       <w:proofErr w:type="spellEnd"/>
       <w:r>
+        <w:rPr>
+          <w:rFonts w:ascii="Courier New" w:hAnsi="Courier New"/>
+          <w:i/>
+        </w:rPr>
         <w:t>);</w:t>
       </w:r>
     </w:p>
@@ -1283,27 +1313,38 @@
           <w:ilvl w:val="0"/>
           <w:numId w:val="5"/>
         </w:numPr>
-      </w:pPr>
-      <w:r>
-        <w:t xml:space="preserve">epoch increment -&gt; by means of some function </w:t>
-      </w:r>
-      <w:r>
         <w:rPr>
           <w:rFonts w:ascii="Courier New" w:hAnsi="Courier New"/>
           <w:i/>
-          <w:color w:val="548DD4" w:themeColor="text2" w:themeTint="99"/>
-        </w:rPr>
-        <w:t xml:space="preserve">_epoch() </w:t>
-      </w:r>
-      <w:r>
-        <w:t>internal returns (</w:t>
-      </w:r>
-      <w:proofErr w:type="spellStart"/>
-      <w:r>
+        </w:rPr>
+      </w:pPr>
+      <w:r>
+        <w:t xml:space="preserve">epoch increment -&gt; by means of some </w:t>
+      </w:r>
+      <w:r>
+        <w:tab/>
+      </w:r>
+      <w:r>
+        <w:rPr>
+          <w:rFonts w:ascii="Courier New" w:hAnsi="Courier New"/>
+          <w:i/>
+        </w:rPr>
+        <w:t>function _epoch() internal returns (</w:t>
+      </w:r>
+      <w:proofErr w:type="spellStart"/>
+      <w:r>
+        <w:rPr>
+          <w:rFonts w:ascii="Courier New" w:hAnsi="Courier New"/>
+          <w:i/>
+        </w:rPr>
         <w:t>uint</w:t>
       </w:r>
       <w:proofErr w:type="spellEnd"/>
       <w:r>
+        <w:rPr>
+          <w:rFonts w:ascii="Courier New" w:hAnsi="Courier New"/>
+          <w:i/>
+        </w:rPr>
         <w:t>);</w:t>
       </w:r>
     </w:p>
@@ -1314,45 +1355,54 @@
           <w:ilvl w:val="0"/>
           <w:numId w:val="5"/>
         </w:numPr>
-      </w:pPr>
-      <w:r>
-        <w:t xml:space="preserve">difficulty adj. -&gt; by means of some function </w:t>
-      </w:r>
-      <w:r>
         <w:rPr>
           <w:rFonts w:ascii="Courier New" w:hAnsi="Courier New"/>
           <w:i/>
-          <w:color w:val="548DD4" w:themeColor="text2" w:themeTint="99"/>
-        </w:rPr>
-        <w:t>_</w:t>
-      </w:r>
-      <w:proofErr w:type="spellStart"/>
+        </w:rPr>
+      </w:pPr>
+      <w:r>
+        <w:t xml:space="preserve">difficulty adj. -&gt; by means of some </w:t>
+      </w:r>
+      <w:r>
+        <w:tab/>
+      </w:r>
       <w:r>
         <w:rPr>
           <w:rFonts w:ascii="Courier New" w:hAnsi="Courier New"/>
           <w:i/>
-          <w:color w:val="548DD4" w:themeColor="text2" w:themeTint="99"/>
-        </w:rPr>
-        <w:t>adjustDifficulty</w:t>
-      </w:r>
-      <w:proofErr w:type="spellEnd"/>
+        </w:rPr>
+        <w:t>function _</w:t>
+      </w:r>
+      <w:proofErr w:type="spellStart"/>
       <w:r>
         <w:rPr>
           <w:rFonts w:ascii="Courier New" w:hAnsi="Courier New"/>
           <w:i/>
-          <w:color w:val="548DD4" w:themeColor="text2" w:themeTint="99"/>
-        </w:rPr>
-        <w:t>()</w:t>
-      </w:r>
-      <w:r>
-        <w:t xml:space="preserve"> internal returns (</w:t>
-      </w:r>
-      <w:proofErr w:type="spellStart"/>
-      <w:r>
+        </w:rPr>
+        <w:t>adjustDifficulty</w:t>
+      </w:r>
+      <w:proofErr w:type="spellEnd"/>
+      <w:r>
+        <w:rPr>
+          <w:rFonts w:ascii="Courier New" w:hAnsi="Courier New"/>
+          <w:i/>
+        </w:rPr>
+        <w:t>() internal returns (</w:t>
+      </w:r>
+      <w:proofErr w:type="spellStart"/>
+      <w:r>
+        <w:rPr>
+          <w:rFonts w:ascii="Courier New" w:hAnsi="Courier New"/>
+          <w:i/>
+        </w:rPr>
         <w:t>uint</w:t>
       </w:r>
       <w:proofErr w:type="spellEnd"/>
       <w:r>
+        <w:rPr>
+          <w:rFonts w:ascii="Courier New" w:hAnsi="Courier New"/>
+          <w:i/>
+        </w:rPr>
         <w:t>);</w:t>
       </w:r>
     </w:p>
@@ -1555,7 +1605,13 @@
     </w:p>
     <w:p>
       <w:r>
-        <w:t>In order to facilitate the use of both existing mining programs and existing pool software already used to mine previous minable tokens, the following function can be included in the contract. They are simply a wrapping of the above defined functions:</w:t>
+        <w:t>In order to facilitate the use of both existing mining programs and existing pool software already used to mine previous minable tokens, the following function can be included in the contract. They are simply a wrapping of</w:t>
+      </w:r>
+      <w:r>
+        <w:t xml:space="preserve"> some of</w:t>
+      </w:r>
+      <w:r>
+        <w:t xml:space="preserve"> the above defined functions:</w:t>
       </w:r>
     </w:p>
     <w:p>
@@ -1563,7 +1619,7 @@
         <w:pStyle w:val="code"/>
         <w:keepLines/>
         <w:spacing w:before="0" w:after="80"/>
-        <w:ind w:left="0" w:firstLine="0"/>
+        <w:ind w:left="708" w:firstLine="0"/>
         <w:contextualSpacing w:val="0"/>
       </w:pPr>
       <w:r>
@@ -1591,7 +1647,7 @@
         <w:pStyle w:val="code"/>
         <w:keepLines/>
         <w:spacing w:before="0" w:after="80"/>
-        <w:ind w:left="0" w:firstLine="708"/>
+        <w:ind w:left="708" w:firstLine="708"/>
         <w:contextualSpacing w:val="0"/>
       </w:pPr>
       <w:r>
@@ -1611,7 +1667,7 @@
         <w:pStyle w:val="code"/>
         <w:keepLines/>
         <w:spacing w:before="0" w:after="80"/>
-        <w:ind w:left="0" w:firstLine="0"/>
+        <w:ind w:left="708" w:firstLine="0"/>
         <w:contextualSpacing w:val="0"/>
       </w:pPr>
       <w:r>
@@ -1623,7 +1679,7 @@
         <w:pStyle w:val="code"/>
         <w:keepLines/>
         <w:spacing w:before="0" w:after="80"/>
-        <w:ind w:left="0" w:firstLine="0"/>
+        <w:ind w:left="708" w:firstLine="0"/>
         <w:contextualSpacing w:val="0"/>
       </w:pPr>
     </w:p>
@@ -1632,7 +1688,7 @@
         <w:pStyle w:val="code"/>
         <w:keepLines/>
         <w:spacing w:before="0" w:after="80"/>
-        <w:ind w:left="0" w:firstLine="0"/>
+        <w:ind w:left="708" w:firstLine="0"/>
         <w:contextualSpacing w:val="0"/>
       </w:pPr>
       <w:r>
@@ -1652,7 +1708,7 @@
         <w:pStyle w:val="code"/>
         <w:keepLines/>
         <w:spacing w:before="0" w:after="80"/>
-        <w:ind w:left="0" w:firstLine="708"/>
+        <w:ind w:left="708" w:firstLine="708"/>
         <w:contextualSpacing w:val="0"/>
       </w:pPr>
       <w:r>
@@ -1672,7 +1728,7 @@
         <w:pStyle w:val="code"/>
         <w:keepLines/>
         <w:spacing w:before="0" w:after="80"/>
-        <w:ind w:left="0" w:firstLine="0"/>
+        <w:ind w:left="708" w:firstLine="0"/>
         <w:contextualSpacing w:val="0"/>
       </w:pPr>
       <w:r>
@@ -1684,7 +1740,7 @@
         <w:pStyle w:val="code"/>
         <w:keepLines/>
         <w:spacing w:before="0" w:after="80"/>
-        <w:ind w:left="0" w:firstLine="0"/>
+        <w:ind w:left="708" w:firstLine="0"/>
         <w:contextualSpacing w:val="0"/>
       </w:pPr>
     </w:p>
@@ -1693,7 +1749,7 @@
         <w:pStyle w:val="code"/>
         <w:keepLines/>
         <w:spacing w:before="0" w:after="80"/>
-        <w:ind w:left="0" w:firstLine="0"/>
+        <w:ind w:left="708" w:firstLine="0"/>
         <w:contextualSpacing w:val="0"/>
       </w:pPr>
       <w:r>
@@ -1721,7 +1777,7 @@
         <w:pStyle w:val="code"/>
         <w:keepLines/>
         <w:spacing w:before="0" w:after="80"/>
-        <w:ind w:left="0" w:firstLine="708"/>
+        <w:ind w:left="708" w:firstLine="708"/>
         <w:contextualSpacing w:val="0"/>
       </w:pPr>
       <w:r>
@@ -1733,7 +1789,7 @@
         <w:pStyle w:val="code"/>
         <w:keepLines/>
         <w:spacing w:before="0" w:after="80"/>
-        <w:ind w:left="0" w:firstLine="0"/>
+        <w:ind w:left="708" w:firstLine="0"/>
         <w:contextualSpacing w:val="0"/>
       </w:pPr>
       <w:r>
@@ -1745,7 +1801,7 @@
         <w:pStyle w:val="code"/>
         <w:keepLines/>
         <w:spacing w:before="0" w:after="80"/>
-        <w:ind w:left="0" w:firstLine="0"/>
+        <w:ind w:left="708" w:firstLine="0"/>
         <w:contextualSpacing w:val="0"/>
       </w:pPr>
       <w:r>
@@ -1773,7 +1829,7 @@
         <w:pStyle w:val="code"/>
         <w:keepLines/>
         <w:spacing w:before="0" w:after="80"/>
-        <w:ind w:left="0" w:firstLine="708"/>
+        <w:ind w:left="708" w:firstLine="708"/>
         <w:contextualSpacing w:val="0"/>
       </w:pPr>
       <w:r>
@@ -1793,7 +1849,7 @@
         <w:pStyle w:val="code"/>
         <w:keepLines/>
         <w:spacing w:before="0" w:after="80"/>
-        <w:ind w:left="0" w:firstLine="0"/>
+        <w:ind w:left="708" w:firstLine="0"/>
         <w:contextualSpacing w:val="0"/>
       </w:pPr>
       <w:r>
@@ -1805,7 +1861,7 @@
         <w:pStyle w:val="code"/>
         <w:keepLines/>
         <w:spacing w:before="0" w:after="80"/>
-        <w:ind w:left="0" w:firstLine="0"/>
+        <w:ind w:left="708" w:firstLine="0"/>
         <w:contextualSpacing w:val="0"/>
       </w:pPr>
     </w:p>
@@ -1814,7 +1870,7 @@
         <w:pStyle w:val="code"/>
         <w:keepLines/>
         <w:spacing w:before="0" w:after="80"/>
-        <w:ind w:left="0" w:firstLine="0"/>
+        <w:ind w:left="708" w:firstLine="0"/>
         <w:contextualSpacing w:val="0"/>
       </w:pPr>
       <w:r>
@@ -1834,11 +1890,9 @@
         <w:pStyle w:val="code"/>
         <w:keepLines/>
         <w:spacing w:before="0" w:after="80"/>
-        <w:ind w:left="0" w:firstLine="708"/>
+        <w:ind w:left="708" w:firstLine="708"/>
         <w:contextualSpacing w:val="0"/>
       </w:pPr>
-      <w:bookmarkStart w:id="0" w:name="_GoBack"/>
-      <w:bookmarkEnd w:id="0"/>
       <w:r>
         <w:t>return mint (_nonce);</w:t>
       </w:r>
@@ -1848,7 +1902,7 @@
         <w:pStyle w:val="code"/>
         <w:keepLines/>
         <w:spacing w:before="0" w:after="80"/>
-        <w:ind w:left="0" w:firstLine="0"/>
+        <w:ind w:left="708" w:firstLine="0"/>
         <w:contextualSpacing w:val="0"/>
       </w:pPr>
       <w:r>
@@ -1875,6 +1929,10 @@
       <w:r>
         <w:t>&lt; here, properly reorganized, all the suitable elements from the current draft (interface, abstract contract, etc.) &gt;</w:t>
       </w:r>
+    </w:p>
+    <w:p>
+      <w:bookmarkStart w:id="0" w:name="_GoBack"/>
+      <w:bookmarkEnd w:id="0"/>
     </w:p>
     <w:p>
       <w:pPr>
@@ -2718,6 +2776,7 @@
   <w:style w:type="character" w:default="1" w:styleId="Carpredefinitoparagrafo">
     <w:name w:val="Default Paragraph Font"/>
     <w:uiPriority w:val="1"/>
+    <w:semiHidden/>
     <w:unhideWhenUsed/>
   </w:style>
   <w:style w:type="table" w:default="1" w:styleId="Tabellanormale">
@@ -3102,6 +3161,7 @@
   <w:style w:type="character" w:default="1" w:styleId="Carpredefinitoparagrafo">
     <w:name w:val="Default Paragraph Font"/>
     <w:uiPriority w:val="1"/>
+    <w:semiHidden/>
     <w:unhideWhenUsed/>
   </w:style>
   <w:style w:type="table" w:default="1" w:styleId="Tabellanormale">

</xml_diff>